<commit_message>
Archivo de hoy 2020.10.20
</commit_message>
<xml_diff>
--- a/Construccion_y_ejecuacion_del_SO_xv6.docx
+++ b/Construccion_y_ejecuacion_del_SO_xv6.docx
@@ -2103,16 +2103,50 @@
       <w:r>
         <w:t xml:space="preserve"> </w:t>
       </w:r>
-      <w:proofErr w:type="spellStart"/>
+      <w:proofErr w:type="gramStart"/>
       <w:r>
         <w:t>archiv</w:t>
       </w:r>
-      <w:proofErr w:type="spellEnd"/>
+      <w:r>
+        <w:t xml:space="preserve">o </w:t>
+      </w:r>
       <w:r>
         <w:t xml:space="preserve"> ~</w:t>
       </w:r>
+      <w:proofErr w:type="gramEnd"/>
+      <w:r>
+        <w:t>/.</w:t>
+      </w:r>
+      <w:proofErr w:type="spellStart"/>
+      <w:r>
+        <w:t>bashrc</w:t>
+      </w:r>
+      <w:proofErr w:type="spellEnd"/>
+      <w:r>
+        <w:t xml:space="preserve"> podemos ejecutar el comando</w:t>
+      </w:r>
+      <w:r>
+        <w:t>:</w:t>
+      </w:r>
+    </w:p>
+    <w:p>
+      <w:proofErr w:type="spellStart"/>
       <w:proofErr w:type="gramStart"/>
       <w:r>
+        <w:t>source</w:t>
+      </w:r>
+      <w:proofErr w:type="spellEnd"/>
+      <w:r>
+        <w:t xml:space="preserve"> </w:t>
+      </w:r>
+      <w:r>
+        <w:t xml:space="preserve"> </w:t>
+      </w:r>
+      <w:r>
+        <w:t>~</w:t>
+      </w:r>
+      <w:proofErr w:type="gramEnd"/>
+      <w:r>
         <w:t>/.</w:t>
       </w:r>
       <w:proofErr w:type="spellStart"/>
@@ -2120,33 +2154,6 @@
         <w:t>bashrc</w:t>
       </w:r>
       <w:proofErr w:type="spellEnd"/>
-      <w:proofErr w:type="gramEnd"/>
-      <w:r>
-        <w:t xml:space="preserve"> podemos ejecutar el comando</w:t>
-      </w:r>
-      <w:r>
-        <w:t>:</w:t>
-      </w:r>
-    </w:p>
-    <w:p>
-      <w:proofErr w:type="spellStart"/>
-      <w:r>
-        <w:t>source</w:t>
-      </w:r>
-      <w:proofErr w:type="spellEnd"/>
-      <w:r>
-        <w:t xml:space="preserve"> ~</w:t>
-      </w:r>
-      <w:proofErr w:type="gramStart"/>
-      <w:r>
-        <w:t>/.</w:t>
-      </w:r>
-      <w:proofErr w:type="spellStart"/>
-      <w:r>
-        <w:t>bashrc</w:t>
-      </w:r>
-      <w:proofErr w:type="spellEnd"/>
-      <w:proofErr w:type="gramEnd"/>
     </w:p>
     <w:p>
       <w:r>
@@ -2695,7 +2702,13 @@
       </w:r>
       <w:proofErr w:type="spellEnd"/>
       <w:r>
-        <w:t xml:space="preserve"> solo teneos que teclear el comando </w:t>
+        <w:t xml:space="preserve"> solo tene</w:t>
+      </w:r>
+      <w:r>
+        <w:t>m</w:t>
+      </w:r>
+      <w:r>
+        <w:t xml:space="preserve">os que teclear el comando </w:t>
       </w:r>
       <w:proofErr w:type="spellStart"/>
       <w:r>
@@ -2768,11 +2781,19 @@
       </w:r>
       <w:proofErr w:type="spellEnd"/>
       <w:r>
-        <w:t xml:space="preserve"> recién creado podemos revisar su ejecución sobre </w:t>
-      </w:r>
-      <w:proofErr w:type="spellStart"/>
-      <w:r>
-        <w:t>quemu</w:t>
+        <w:t xml:space="preserve"> recién creado podem</w:t>
+      </w:r>
+      <w:r>
+        <w:t xml:space="preserve">os revisar su ejecución sobre </w:t>
+      </w:r>
+      <w:proofErr w:type="spellStart"/>
+      <w:r>
+        <w:t>q</w:t>
+      </w:r>
+      <w:bookmarkStart w:id="0" w:name="_GoBack"/>
+      <w:bookmarkEnd w:id="0"/>
+      <w:r>
+        <w:t>emu</w:t>
       </w:r>
       <w:proofErr w:type="spellEnd"/>
       <w:r>
@@ -2965,8 +2986,6 @@
       <w:r>
         <w:t>kernelmemfs</w:t>
       </w:r>
-      <w:bookmarkStart w:id="0" w:name="_GoBack"/>
-      <w:bookmarkEnd w:id="0"/>
       <w:proofErr w:type="spellEnd"/>
     </w:p>
     <w:p>

</xml_diff>